<commit_message>
Added sixth scrum meeting 4-20-22
</commit_message>
<xml_diff>
--- a/Scrum/scrumMeeting5.docx
+++ b/Scrum/scrumMeeting5.docx
@@ -16,7 +16,21 @@
           <w:rFonts w:ascii="Candara" w:eastAsia="Times New Roman" w:hAnsi="Candara" w:cs="Times New Roman"/>
           <w:color w:val="000000"/>
         </w:rPr>
-        <w:t>SCRUM Meeting 2 for The 12th Bus</w:t>
+        <w:t xml:space="preserve">SCRUM Meeting </w:t>
+      </w:r>
+      <w:r>
+        <w:rPr>
+          <w:rFonts w:ascii="Candara" w:eastAsia="Times New Roman" w:hAnsi="Candara" w:cs="Times New Roman"/>
+          <w:color w:val="000000"/>
+        </w:rPr>
+        <w:t>5</w:t>
+      </w:r>
+      <w:r>
+        <w:rPr>
+          <w:rFonts w:ascii="Candara" w:eastAsia="Times New Roman" w:hAnsi="Candara" w:cs="Times New Roman"/>
+          <w:color w:val="000000"/>
+        </w:rPr>
+        <w:t xml:space="preserve"> for The 12th Bus</w:t>
       </w:r>
     </w:p>
     <w:p>
@@ -34,6 +48,13 @@
           <w:color w:val="000000"/>
         </w:rPr>
         <w:t>Prepared by:</w:t>
+      </w:r>
+      <w:r>
+        <w:rPr>
+          <w:rFonts w:ascii="Candara" w:eastAsia="Times New Roman" w:hAnsi="Candara" w:cs="Times New Roman"/>
+          <w:color w:val="000000"/>
+        </w:rPr>
+        <w:t xml:space="preserve"> Emily</w:t>
       </w:r>
     </w:p>
     <w:p>
@@ -550,6 +571,7 @@
                 <w:szCs w:val="24"/>
               </w:rPr>
             </w:pPr>
+            <w:proofErr w:type="gramStart"/>
             <w:r>
               <w:rPr>
                 <w:rFonts w:ascii="Candara" w:eastAsia="Times New Roman" w:hAnsi="Candara" w:cs="Times New Roman"/>
@@ -557,6 +579,7 @@
               </w:rPr>
               <w:t>Half way</w:t>
             </w:r>
+            <w:proofErr w:type="gramEnd"/>
           </w:p>
         </w:tc>
       </w:tr>

</xml_diff>